<commit_message>
svn rev 59 - About to do some crazy refactoring! (messenger)
</commit_message>
<xml_diff>
--- a/Horizon Game Engine.docx
+++ b/Horizon Game Engine.docx
@@ -16,6 +16,15 @@
     </w:p>
     <w:sdt>
       <w:sdtPr>
+        <w:rPr>
+          <w:rFonts w:asciiTheme="minorHAnsi" w:eastAsiaTheme="minorHAnsi" w:hAnsiTheme="minorHAnsi" w:cstheme="minorBidi"/>
+          <w:b w:val="0"/>
+          <w:bCs w:val="0"/>
+          <w:color w:val="auto"/>
+          <w:sz w:val="22"/>
+          <w:szCs w:val="22"/>
+          <w:lang w:bidi="ar-SA"/>
+        </w:rPr>
         <w:id w:val="-113524711"/>
         <w:docPartObj>
           <w:docPartGallery w:val="Table of Contents"/>
@@ -24,12 +33,7 @@
       </w:sdtPr>
       <w:sdtEndPr>
         <w:rPr>
-          <w:rFonts w:asciiTheme="minorHAnsi" w:eastAsiaTheme="minorHAnsi" w:hAnsiTheme="minorHAnsi" w:cstheme="minorBidi"/>
           <w:noProof/>
-          <w:color w:val="auto"/>
-          <w:sz w:val="22"/>
-          <w:szCs w:val="22"/>
-          <w:lang w:bidi="ar-SA"/>
         </w:rPr>
       </w:sdtEndPr>
       <w:sdtContent>
@@ -1045,10 +1049,7 @@
     </w:p>
     <w:p>
       <w:r>
-        <w:t>The project builds by invoking “make” with no arguments from the “bin” directory.</w:t>
-      </w:r>
-      <w:r>
-        <w:t xml:space="preserve"> It relies on a special </w:t>
+        <w:t xml:space="preserve">The project builds by invoking “make” with no arguments from the “bin” directory. It relies on a special </w:t>
       </w:r>
       <w:proofErr w:type="spellStart"/>
       <w:r>
@@ -1415,7 +1416,28 @@
         </w:rPr>
         <w:t>paint.cpp</w:t>
       </w:r>
-      <w:bookmarkStart w:id="5" w:name="_GoBack"/>
+    </w:p>
+    <w:p>
+      <w:pPr>
+        <w:rPr>
+          <w:b/>
+        </w:rPr>
+      </w:pPr>
+      <w:r>
+        <w:rPr>
+          <w:b/>
+        </w:rPr>
+        <w:t>renderable.cpp</w:t>
+      </w:r>
+    </w:p>
+    <w:p>
+      <w:pPr>
+        <w:pStyle w:val="Heading2"/>
+      </w:pPr>
+      <w:bookmarkStart w:id="5" w:name="_Toc430172651"/>
+      <w:r>
+        <w:t>Experimental</w:t>
+      </w:r>
       <w:bookmarkEnd w:id="5"/>
     </w:p>
     <w:p>
@@ -1428,16 +1450,29 @@
         <w:rPr>
           <w:b/>
         </w:rPr>
-        <w:t>renderable.cpp</w:t>
+        <w:t>terrain.cpp</w:t>
+      </w:r>
+    </w:p>
+    <w:p>
+      <w:pPr>
+        <w:rPr>
+          <w:b/>
+        </w:rPr>
+      </w:pPr>
+      <w:r>
+        <w:rPr>
+          <w:b/>
+        </w:rPr>
+        <w:t>testfuncs.cpp</w:t>
       </w:r>
     </w:p>
     <w:p>
       <w:pPr>
         <w:pStyle w:val="Heading2"/>
       </w:pPr>
-      <w:bookmarkStart w:id="6" w:name="_Toc430172651"/>
-      <w:r>
-        <w:t>Experimental</w:t>
+      <w:bookmarkStart w:id="6" w:name="_Toc430172652"/>
+      <w:r>
+        <w:t>Game</w:t>
       </w:r>
       <w:bookmarkEnd w:id="6"/>
     </w:p>
@@ -1451,69 +1486,33 @@
         <w:rPr>
           <w:b/>
         </w:rPr>
-        <w:t>terrain.cpp</w:t>
-      </w:r>
-    </w:p>
-    <w:p>
-      <w:pPr>
-        <w:rPr>
-          <w:b/>
-        </w:rPr>
-      </w:pPr>
-      <w:r>
-        <w:rPr>
-          <w:b/>
-        </w:rPr>
-        <w:t>testfuncs.cpp</w:t>
+        <w:t>camera.cpp</w:t>
+      </w:r>
+    </w:p>
+    <w:p>
+      <w:pPr>
+        <w:rPr>
+          <w:b/>
+        </w:rPr>
+      </w:pPr>
+      <w:r>
+        <w:rPr>
+          <w:b/>
+        </w:rPr>
+        <w:t>physics.cpp</w:t>
       </w:r>
     </w:p>
     <w:p>
       <w:pPr>
         <w:pStyle w:val="Heading2"/>
       </w:pPr>
-      <w:bookmarkStart w:id="7" w:name="_Toc430172652"/>
-      <w:r>
-        <w:t>Game</w:t>
-      </w:r>
-      <w:bookmarkEnd w:id="7"/>
-    </w:p>
-    <w:p>
-      <w:pPr>
-        <w:rPr>
-          <w:b/>
-        </w:rPr>
-      </w:pPr>
-      <w:r>
-        <w:rPr>
-          <w:b/>
-        </w:rPr>
-        <w:t>camera.cpp</w:t>
-      </w:r>
-    </w:p>
-    <w:p>
-      <w:pPr>
-        <w:rPr>
-          <w:b/>
-        </w:rPr>
-      </w:pPr>
-      <w:r>
-        <w:rPr>
-          <w:b/>
-        </w:rPr>
-        <w:t>physics.cpp</w:t>
-      </w:r>
-    </w:p>
-    <w:p>
-      <w:pPr>
-        <w:pStyle w:val="Heading2"/>
-      </w:pPr>
-      <w:bookmarkStart w:id="8" w:name="_Toc430172653"/>
+      <w:bookmarkStart w:id="7" w:name="_Toc430172653"/>
       <w:proofErr w:type="spellStart"/>
       <w:proofErr w:type="gramStart"/>
       <w:r>
         <w:t>Gui</w:t>
       </w:r>
-      <w:bookmarkEnd w:id="8"/>
+      <w:bookmarkEnd w:id="7"/>
       <w:proofErr w:type="spellEnd"/>
       <w:proofErr w:type="gramEnd"/>
     </w:p>
@@ -1651,11 +1650,60 @@
       <w:pPr>
         <w:pStyle w:val="Heading2"/>
       </w:pPr>
-      <w:bookmarkStart w:id="9" w:name="_Toc430172654"/>
+      <w:bookmarkStart w:id="8" w:name="_Toc430172654"/>
       <w:r>
         <w:lastRenderedPageBreak/>
         <w:t>Input</w:t>
       </w:r>
+      <w:bookmarkEnd w:id="8"/>
+    </w:p>
+    <w:p>
+      <w:pPr>
+        <w:rPr>
+          <w:b/>
+        </w:rPr>
+      </w:pPr>
+      <w:r>
+        <w:rPr>
+          <w:b/>
+        </w:rPr>
+        <w:t>codetostring.cpp</w:t>
+      </w:r>
+    </w:p>
+    <w:p>
+      <w:pPr>
+        <w:rPr>
+          <w:b/>
+        </w:rPr>
+      </w:pPr>
+      <w:r>
+        <w:rPr>
+          <w:b/>
+        </w:rPr>
+        <w:t>input.cpp</w:t>
+      </w:r>
+    </w:p>
+    <w:p>
+      <w:pPr>
+        <w:rPr>
+          <w:b/>
+        </w:rPr>
+      </w:pPr>
+      <w:r>
+        <w:rPr>
+          <w:b/>
+        </w:rPr>
+        <w:t>keybinds.cpp</w:t>
+      </w:r>
+    </w:p>
+    <w:p>
+      <w:pPr>
+        <w:pStyle w:val="Heading2"/>
+      </w:pPr>
+      <w:bookmarkStart w:id="9" w:name="_Toc430172655"/>
+      <w:r>
+        <w:t>Main</w:t>
+      </w:r>
       <w:bookmarkEnd w:id="9"/>
     </w:p>
     <w:p>
@@ -1668,42 +1716,29 @@
         <w:rPr>
           <w:b/>
         </w:rPr>
-        <w:t>codetostring.cpp</w:t>
-      </w:r>
-    </w:p>
-    <w:p>
-      <w:pPr>
-        <w:rPr>
-          <w:b/>
-        </w:rPr>
-      </w:pPr>
-      <w:r>
-        <w:rPr>
-          <w:b/>
-        </w:rPr>
-        <w:t>input.cpp</w:t>
-      </w:r>
-    </w:p>
-    <w:p>
-      <w:pPr>
-        <w:rPr>
-          <w:b/>
-        </w:rPr>
-      </w:pPr>
-      <w:r>
-        <w:rPr>
-          <w:b/>
-        </w:rPr>
-        <w:t>keybinds.cpp</w:t>
+        <w:t>control.cpp</w:t>
+      </w:r>
+    </w:p>
+    <w:p>
+      <w:pPr>
+        <w:rPr>
+          <w:b/>
+        </w:rPr>
+      </w:pPr>
+      <w:r>
+        <w:rPr>
+          <w:b/>
+        </w:rPr>
+        <w:t>main.cpp</w:t>
       </w:r>
     </w:p>
     <w:p>
       <w:pPr>
         <w:pStyle w:val="Heading2"/>
       </w:pPr>
-      <w:bookmarkStart w:id="10" w:name="_Toc430172655"/>
-      <w:r>
-        <w:t>Main</w:t>
+      <w:bookmarkStart w:id="10" w:name="_Toc430172656"/>
+      <w:r>
+        <w:t>Math</w:t>
       </w:r>
       <w:bookmarkEnd w:id="10"/>
     </w:p>
@@ -1717,29 +1752,42 @@
         <w:rPr>
           <w:b/>
         </w:rPr>
-        <w:t>control.cpp</w:t>
-      </w:r>
-    </w:p>
-    <w:p>
-      <w:pPr>
-        <w:rPr>
-          <w:b/>
-        </w:rPr>
-      </w:pPr>
-      <w:r>
-        <w:rPr>
-          <w:b/>
-        </w:rPr>
-        <w:t>main.cpp</w:t>
+        <w:t>convexhull.cpp</w:t>
+      </w:r>
+    </w:p>
+    <w:p>
+      <w:pPr>
+        <w:rPr>
+          <w:b/>
+        </w:rPr>
+      </w:pPr>
+      <w:r>
+        <w:rPr>
+          <w:b/>
+        </w:rPr>
+        <w:t>quaternions.cpp</w:t>
+      </w:r>
+    </w:p>
+    <w:p>
+      <w:pPr>
+        <w:rPr>
+          <w:b/>
+        </w:rPr>
+      </w:pPr>
+      <w:r>
+        <w:rPr>
+          <w:b/>
+        </w:rPr>
+        <w:t>vectors.cpp</w:t>
       </w:r>
     </w:p>
     <w:p>
       <w:pPr>
         <w:pStyle w:val="Heading2"/>
       </w:pPr>
-      <w:bookmarkStart w:id="11" w:name="_Toc430172656"/>
-      <w:r>
-        <w:t>Math</w:t>
+      <w:bookmarkStart w:id="11" w:name="_Toc430172657"/>
+      <w:r>
+        <w:t>Resource</w:t>
       </w:r>
       <w:bookmarkEnd w:id="11"/>
     </w:p>
@@ -1753,183 +1801,368 @@
         <w:rPr>
           <w:b/>
         </w:rPr>
-        <w:t>convexhull.cpp</w:t>
-      </w:r>
-    </w:p>
-    <w:p>
-      <w:pPr>
-        <w:rPr>
-          <w:b/>
-        </w:rPr>
-      </w:pPr>
-      <w:r>
-        <w:rPr>
-          <w:b/>
-        </w:rPr>
-        <w:t>quaternions.cpp</w:t>
-      </w:r>
-    </w:p>
-    <w:p>
-      <w:pPr>
-        <w:rPr>
-          <w:b/>
-        </w:rPr>
-      </w:pPr>
-      <w:r>
-        <w:rPr>
-          <w:b/>
-        </w:rPr>
-        <w:t>vectors.cpp</w:t>
+        <w:t>fonts.cpp</w:t>
+      </w:r>
+    </w:p>
+    <w:p>
+      <w:pPr>
+        <w:rPr>
+          <w:b/>
+        </w:rPr>
+      </w:pPr>
+      <w:r>
+        <w:rPr>
+          <w:b/>
+        </w:rPr>
+        <w:t>models.cpp</w:t>
+      </w:r>
+    </w:p>
+    <w:p>
+      <w:pPr>
+        <w:rPr>
+          <w:b/>
+        </w:rPr>
+      </w:pPr>
+      <w:r>
+        <w:rPr>
+          <w:b/>
+        </w:rPr>
+        <w:t>textureloader.cpp</w:t>
       </w:r>
     </w:p>
     <w:p>
       <w:pPr>
         <w:pStyle w:val="Heading2"/>
       </w:pPr>
-      <w:bookmarkStart w:id="12" w:name="_Toc430172657"/>
-      <w:r>
-        <w:t>Resource</w:t>
+      <w:bookmarkStart w:id="12" w:name="_Toc430172658"/>
+      <w:proofErr w:type="spellStart"/>
+      <w:r>
+        <w:t>Util</w:t>
       </w:r>
       <w:bookmarkEnd w:id="12"/>
-    </w:p>
-    <w:p>
-      <w:pPr>
-        <w:rPr>
-          <w:b/>
-        </w:rPr>
-      </w:pPr>
-      <w:r>
-        <w:rPr>
-          <w:b/>
-        </w:rPr>
-        <w:t>fonts.cpp</w:t>
-      </w:r>
-    </w:p>
-    <w:p>
-      <w:pPr>
-        <w:rPr>
-          <w:b/>
-        </w:rPr>
-      </w:pPr>
-      <w:r>
-        <w:rPr>
-          <w:b/>
-        </w:rPr>
-        <w:t>models.cpp</w:t>
-      </w:r>
-    </w:p>
-    <w:p>
-      <w:pPr>
-        <w:rPr>
-          <w:b/>
-        </w:rPr>
-      </w:pPr>
-      <w:r>
-        <w:rPr>
-          <w:b/>
-        </w:rPr>
-        <w:t>textureloader.cpp</w:t>
-      </w:r>
-    </w:p>
-    <w:p>
-      <w:pPr>
-        <w:pStyle w:val="Heading2"/>
-      </w:pPr>
-      <w:bookmarkStart w:id="13" w:name="_Toc430172658"/>
+      <w:proofErr w:type="spellEnd"/>
+    </w:p>
+    <w:p>
+      <w:pPr>
+        <w:rPr>
+          <w:b/>
+        </w:rPr>
+      </w:pPr>
+      <w:r>
+        <w:rPr>
+          <w:b/>
+        </w:rPr>
+        <w:t>debug.cpp</w:t>
+      </w:r>
+    </w:p>
+    <w:p>
+      <w:pPr>
+        <w:rPr>
+          <w:b/>
+        </w:rPr>
+      </w:pPr>
+      <w:r>
+        <w:rPr>
+          <w:b/>
+        </w:rPr>
+        <w:t>functor.cpp</w:t>
+      </w:r>
+    </w:p>
+    <w:p>
+      <w:pPr>
+        <w:rPr>
+          <w:b/>
+        </w:rPr>
+      </w:pPr>
+      <w:r>
+        <w:rPr>
+          <w:b/>
+        </w:rPr>
+        <w:t>globals.cpp</w:t>
+      </w:r>
+    </w:p>
+    <w:p>
+      <w:pPr>
+        <w:rPr>
+          <w:b/>
+        </w:rPr>
+      </w:pPr>
+      <w:r>
+        <w:rPr>
+          <w:b/>
+        </w:rPr>
+        <w:t>hook.cpp</w:t>
+      </w:r>
+    </w:p>
+    <w:p>
+      <w:pPr>
+        <w:rPr>
+          <w:b/>
+        </w:rPr>
+      </w:pPr>
+      <w:r>
+        <w:rPr>
+          <w:b/>
+        </w:rPr>
+        <w:t>messenger.cpp</w:t>
+      </w:r>
+    </w:p>
+    <w:p>
+      <w:pPr>
+        <w:pStyle w:val="Heading1"/>
+      </w:pPr>
+      <w:bookmarkStart w:id="13" w:name="_Toc430172659"/>
+      <w:r>
+        <w:t>Run-time available resources</w:t>
+      </w:r>
+      <w:bookmarkEnd w:id="13"/>
+    </w:p>
+    <w:p>
+      <w:r>
+        <w:t>This is a description of systems an</w:t>
+      </w:r>
+      <w:r>
+        <w:t>d functions that are currently working, have been set up, turned on,</w:t>
+      </w:r>
+      <w:r>
+        <w:t xml:space="preserve"> and available to be used from mostly anywhere:</w:t>
+      </w:r>
+    </w:p>
+    <w:p/>
+    <w:p>
+      <w:r>
+        <w:rPr>
+          <w:b/>
+        </w:rPr>
+        <w:t>GUI2</w:t>
+      </w:r>
+      <w:r>
+        <w:t>: an immediate-mode GUI/window toolkit. Available controls:</w:t>
+      </w:r>
+    </w:p>
+    <w:p>
+      <w:r>
+        <w:t xml:space="preserve">GUI2base: </w:t>
+      </w:r>
+      <w:r>
+        <w:tab/>
+      </w:r>
+      <w:r>
+        <w:tab/>
+      </w:r>
+      <w:r>
+        <w:t>base class for all controls</w:t>
+      </w:r>
+    </w:p>
+    <w:p>
+      <w:r>
+        <w:t>GUI2button:</w:t>
+      </w:r>
+      <w:r>
+        <w:tab/>
+      </w:r>
+      <w:r>
+        <w:tab/>
+        <w:t>can be clicked</w:t>
+      </w:r>
+    </w:p>
+    <w:p>
+      <w:r>
+        <w:t>GUI2checkbox:</w:t>
+      </w:r>
+      <w:r>
+        <w:tab/>
+      </w:r>
+      <w:r>
+        <w:tab/>
+        <w:t>a control that can be checked or un-checked</w:t>
+      </w:r>
+    </w:p>
+    <w:p>
+      <w:r>
+        <w:t>GUI2colorbox:</w:t>
+      </w:r>
+      <w:r>
+        <w:tab/>
+      </w:r>
+      <w:r>
+        <w:tab/>
+        <w:t>a 2d rectangular color-wheel</w:t>
+      </w:r>
+    </w:p>
+    <w:p>
+      <w:r>
+        <w:t>GUI2dropdownlist:</w:t>
+      </w:r>
+      <w:r>
+        <w:tab/>
+        <w:t>allows selection from a drop-down list of items.</w:t>
+      </w:r>
+    </w:p>
+    <w:p>
+      <w:r>
+        <w:t>GUI2frame:</w:t>
+      </w:r>
+      <w:r>
+        <w:tab/>
+      </w:r>
+      <w:r>
+        <w:tab/>
+        <w:t>rectangle used to contain other elements</w:t>
+      </w:r>
+    </w:p>
+    <w:p>
+      <w:r>
+        <w:t>GUI2label:</w:t>
+      </w:r>
+      <w:r>
+        <w:tab/>
+      </w:r>
+      <w:r>
+        <w:tab/>
+      </w:r>
+      <w:r>
+        <w:t>a non-interactive printed text</w:t>
+      </w:r>
+    </w:p>
+    <w:p>
+      <w:r>
+        <w:t>GUI2Image:</w:t>
+      </w:r>
+      <w:r>
+        <w:tab/>
+      </w:r>
+      <w:r>
+        <w:tab/>
+        <w:t>a non-interactive displayed image</w:t>
+      </w:r>
+      <w:bookmarkStart w:id="14" w:name="_GoBack"/>
+      <w:bookmarkEnd w:id="14"/>
+    </w:p>
+    <w:p>
+      <w:r>
+        <w:t>GUI2listbox:</w:t>
+      </w:r>
+      <w:r>
+        <w:tab/>
+      </w:r>
+      <w:r>
+        <w:tab/>
+        <w:t xml:space="preserve">used internally by </w:t>
+      </w:r>
       <w:proofErr w:type="spellStart"/>
       <w:r>
-        <w:t>Util</w:t>
-      </w:r>
-      <w:bookmarkEnd w:id="13"/>
+        <w:t>dropdownlist</w:t>
+      </w:r>
       <w:proofErr w:type="spellEnd"/>
     </w:p>
     <w:p>
-      <w:pPr>
-        <w:rPr>
-          <w:b/>
-        </w:rPr>
-      </w:pPr>
-      <w:r>
-        <w:rPr>
-          <w:b/>
-        </w:rPr>
-        <w:t>debug.cpp</w:t>
-      </w:r>
-    </w:p>
-    <w:p>
-      <w:pPr>
-        <w:rPr>
-          <w:b/>
-        </w:rPr>
-      </w:pPr>
-      <w:r>
-        <w:rPr>
-          <w:b/>
-        </w:rPr>
-        <w:t>functor.cpp</w:t>
-      </w:r>
-    </w:p>
-    <w:p>
-      <w:pPr>
-        <w:rPr>
-          <w:b/>
-        </w:rPr>
-      </w:pPr>
-      <w:r>
-        <w:rPr>
-          <w:b/>
-        </w:rPr>
-        <w:t>globals.cpp</w:t>
-      </w:r>
-    </w:p>
-    <w:p>
-      <w:pPr>
-        <w:rPr>
-          <w:b/>
-        </w:rPr>
-      </w:pPr>
-      <w:r>
-        <w:rPr>
-          <w:b/>
-        </w:rPr>
-        <w:t>hook.cpp</w:t>
-      </w:r>
-    </w:p>
-    <w:p>
-      <w:pPr>
-        <w:rPr>
-          <w:b/>
-        </w:rPr>
-      </w:pPr>
-      <w:r>
-        <w:rPr>
-          <w:b/>
-        </w:rPr>
-        <w:t>messenger.cpp</w:t>
-      </w:r>
-    </w:p>
-    <w:p>
-      <w:pPr>
-        <w:pStyle w:val="Heading1"/>
-      </w:pPr>
-      <w:bookmarkStart w:id="14" w:name="_Toc430172659"/>
-      <w:r>
-        <w:t>Run-time available resources</w:t>
-      </w:r>
-      <w:bookmarkEnd w:id="14"/>
-    </w:p>
-    <w:p>
-      <w:r>
-        <w:t>This is a description of systems an</w:t>
-      </w:r>
-      <w:r>
-        <w:t>d functions that are currently working, have been set up, turned on,</w:t>
-      </w:r>
-      <w:r>
-        <w:t xml:space="preserve"> and available to be used from mostly anywhere:</w:t>
-      </w:r>
-    </w:p>
-    <w:p/>
+      <w:r>
+        <w:t>GUI2radiobutton:</w:t>
+      </w:r>
+      <w:r>
+        <w:tab/>
+        <w:t>similar to checkbox, but round.</w:t>
+      </w:r>
+    </w:p>
+    <w:p>
+      <w:r>
+        <w:t>GUI2radiogroup:</w:t>
+      </w:r>
+      <w:r>
+        <w:tab/>
+        <w:t xml:space="preserve">a logical group of </w:t>
+      </w:r>
+      <w:proofErr w:type="spellStart"/>
+      <w:r>
+        <w:t>radiobuttons</w:t>
+      </w:r>
+      <w:proofErr w:type="spellEnd"/>
+      <w:r>
+        <w:t xml:space="preserve"> that allows only one to be selected at once</w:t>
+      </w:r>
+    </w:p>
+    <w:p>
+      <w:r>
+        <w:t>GUI2scrollBar:</w:t>
+      </w:r>
+      <w:r>
+        <w:tab/>
+      </w:r>
+      <w:r>
+        <w:tab/>
+        <w:t>a frame with a scroll-bar to display more than fits in the screen at once</w:t>
+      </w:r>
+    </w:p>
+    <w:p>
+      <w:r>
+        <w:t>GUI2scrollslidey:</w:t>
+      </w:r>
+      <w:r>
+        <w:tab/>
+        <w:t xml:space="preserve">internally used by </w:t>
+      </w:r>
+      <w:proofErr w:type="spellStart"/>
+      <w:r>
+        <w:t>scrollBar</w:t>
+      </w:r>
+      <w:proofErr w:type="spellEnd"/>
+    </w:p>
+    <w:p>
+      <w:r>
+        <w:t>GUI2slider:</w:t>
+      </w:r>
+      <w:r>
+        <w:tab/>
+      </w:r>
+      <w:r>
+        <w:tab/>
+        <w:t>a numeric value that can be changed by dragging a slider</w:t>
+      </w:r>
+    </w:p>
+    <w:p>
+      <w:r>
+        <w:t>GUI2spinner:</w:t>
+      </w:r>
+      <w:r>
+        <w:tab/>
+      </w:r>
+      <w:r>
+        <w:tab/>
+        <w:t xml:space="preserve">a </w:t>
+      </w:r>
+      <w:r>
+        <w:t xml:space="preserve">numeric value that can be </w:t>
+      </w:r>
+      <w:r>
+        <w:t>changed</w:t>
+      </w:r>
+      <w:r>
+        <w:t xml:space="preserve"> using up/down buttons</w:t>
+      </w:r>
+    </w:p>
+    <w:p>
+      <w:r>
+        <w:t>GUI2textEntry:</w:t>
+      </w:r>
+      <w:r>
+        <w:tab/>
+      </w:r>
+      <w:r>
+        <w:tab/>
+        <w:t>a clickable field where text can be entered</w:t>
+      </w:r>
+    </w:p>
+    <w:p>
+      <w:r>
+        <w:lastRenderedPageBreak/>
+        <w:t>GUI2valuedisplay:</w:t>
+      </w:r>
+      <w:r>
+        <w:tab/>
+        <w:t>every frame, reads a value from a pointer and displays it</w:t>
+      </w:r>
+    </w:p>
     <w:sectPr>
       <w:pgSz w:w="12240" w:h="15840"/>
       <w:pgMar w:top="1134" w:right="850" w:bottom="1134" w:left="1701" w:header="720" w:footer="720" w:gutter="0"/>
@@ -3744,491 +3977,6 @@
     </w:rPr>
   </w:style>
 </w:styles>
-</file>
-
-<file path=word/glossary/document.xml><?xml version="1.0" encoding="utf-8"?>
-<w:glossaryDocument xmlns:wpc="http://schemas.microsoft.com/office/word/2010/wordprocessingCanvas" xmlns:mc="http://schemas.openxmlformats.org/markup-compatibility/2006" xmlns:o="urn:schemas-microsoft-com:office:office" xmlns:r="http://schemas.openxmlformats.org/officeDocument/2006/relationships" xmlns:m="http://schemas.openxmlformats.org/officeDocument/2006/math" xmlns:v="urn:schemas-microsoft-com:vml" xmlns:wp14="http://schemas.microsoft.com/office/word/2010/wordprocessingDrawing" xmlns:wp="http://schemas.openxmlformats.org/drawingml/2006/wordprocessingDrawing" xmlns:w10="urn:schemas-microsoft-com:office:word" xmlns:w="http://schemas.openxmlformats.org/wordprocessingml/2006/main" xmlns:w14="http://schemas.microsoft.com/office/word/2010/wordml" xmlns:wpg="http://schemas.microsoft.com/office/word/2010/wordprocessingGroup" xmlns:wpi="http://schemas.microsoft.com/office/word/2010/wordprocessingInk" xmlns:wne="http://schemas.microsoft.com/office/word/2006/wordml" xmlns:wps="http://schemas.microsoft.com/office/word/2010/wordprocessingShape" mc:Ignorable="w14 wp14"/>
-</file>
-
-<file path=word/glossary/fontTable.xml><?xml version="1.0" encoding="utf-8"?>
-<w:fonts xmlns:mc="http://schemas.openxmlformats.org/markup-compatibility/2006" xmlns:r="http://schemas.openxmlformats.org/officeDocument/2006/relationships" xmlns:w="http://schemas.openxmlformats.org/wordprocessingml/2006/main" xmlns:w14="http://schemas.microsoft.com/office/word/2010/wordml" mc:Ignorable="w14">
-  <w:font w:name="Calibri">
-    <w:panose1 w:val="020F0502020204030204"/>
-    <w:charset w:val="CC"/>
-    <w:family w:val="swiss"/>
-    <w:pitch w:val="variable"/>
-    <w:sig w:usb0="E00002FF" w:usb1="4000ACFF" w:usb2="00000001" w:usb3="00000000" w:csb0="0000019F" w:csb1="00000000"/>
-  </w:font>
-  <w:font w:name="Times New Roman">
-    <w:panose1 w:val="02020603050405020304"/>
-    <w:charset w:val="CC"/>
-    <w:family w:val="roman"/>
-    <w:pitch w:val="variable"/>
-    <w:sig w:usb0="E0002AFF" w:usb1="C0007841" w:usb2="00000009" w:usb3="00000000" w:csb0="000001FF" w:csb1="00000000"/>
-  </w:font>
-  <w:font w:name="Cambria">
-    <w:panose1 w:val="02040503050406030204"/>
-    <w:charset w:val="CC"/>
-    <w:family w:val="roman"/>
-    <w:pitch w:val="variable"/>
-    <w:sig w:usb0="E00002FF" w:usb1="400004FF" w:usb2="00000000" w:usb3="00000000" w:csb0="0000019F" w:csb1="00000000"/>
-  </w:font>
-  <w:font w:name="Tahoma">
-    <w:panose1 w:val="020B0604030504040204"/>
-    <w:charset w:val="CC"/>
-    <w:family w:val="swiss"/>
-    <w:pitch w:val="variable"/>
-    <w:sig w:usb0="E1002EFF" w:usb1="C000605B" w:usb2="00000029" w:usb3="00000000" w:csb0="000101FF" w:csb1="00000000"/>
-  </w:font>
-</w:fonts>
-</file>
-
-<file path=word/glossary/settings.xml><?xml version="1.0" encoding="utf-8"?>
-<w:settings xmlns:mc="http://schemas.openxmlformats.org/markup-compatibility/2006" xmlns:o="urn:schemas-microsoft-com:office:office" xmlns:r="http://schemas.openxmlformats.org/officeDocument/2006/relationships" xmlns:m="http://schemas.openxmlformats.org/officeDocument/2006/math" xmlns:v="urn:schemas-microsoft-com:vml" xmlns:w10="urn:schemas-microsoft-com:office:word" xmlns:w="http://schemas.openxmlformats.org/wordprocessingml/2006/main" xmlns:w14="http://schemas.microsoft.com/office/word/2010/wordml" xmlns:sl="http://schemas.openxmlformats.org/schemaLibrary/2006/main" mc:Ignorable="w14">
-  <w:view w:val="normal"/>
-  <w:defaultTabStop w:val="720"/>
-  <w:characterSpacingControl w:val="doNotCompress"/>
-  <w:compat>
-    <w:useFELayout/>
-    <w:compatSetting w:name="compatibilityMode" w:uri="http://schemas.microsoft.com/office/word" w:val="14"/>
-    <w:compatSetting w:name="overrideTableStyleFontSizeAndJustification" w:uri="http://schemas.microsoft.com/office/word" w:val="1"/>
-    <w:compatSetting w:name="enableOpenTypeFeatures" w:uri="http://schemas.microsoft.com/office/word" w:val="1"/>
-    <w:compatSetting w:name="doNotFlipMirrorIndents" w:uri="http://schemas.microsoft.com/office/word" w:val="1"/>
-  </w:compat>
-  <w:rsids>
-    <w:rsidRoot w:val="00F56CEC"/>
-    <w:rsid w:val="00271B47"/>
-    <w:rsid w:val="00F56CEC"/>
-  </w:rsids>
-  <m:mathPr>
-    <m:mathFont m:val="Cambria Math"/>
-    <m:brkBin m:val="before"/>
-    <m:brkBinSub m:val="--"/>
-    <m:smallFrac m:val="0"/>
-    <m:dispDef/>
-    <m:lMargin m:val="0"/>
-    <m:rMargin m:val="0"/>
-    <m:defJc m:val="centerGroup"/>
-    <m:wrapIndent m:val="1440"/>
-    <m:intLim m:val="subSup"/>
-    <m:naryLim m:val="undOvr"/>
-  </m:mathPr>
-  <w:themeFontLang w:val="en-US"/>
-  <w:clrSchemeMapping w:bg1="light1" w:t1="dark1" w:bg2="light2" w:t2="dark2" w:accent1="accent1" w:accent2="accent2" w:accent3="accent3" w:accent4="accent4" w:accent5="accent5" w:accent6="accent6" w:hyperlink="hyperlink" w:followedHyperlink="followedHyperlink"/>
-  <w:decimalSymbol w:val="."/>
-  <w:listSeparator w:val=","/>
-</w:settings>
-</file>
-
-<file path=word/glossary/styles.xml><?xml version="1.0" encoding="utf-8"?>
-<w:styles xmlns:mc="http://schemas.openxmlformats.org/markup-compatibility/2006" xmlns:r="http://schemas.openxmlformats.org/officeDocument/2006/relationships" xmlns:w="http://schemas.openxmlformats.org/wordprocessingml/2006/main" xmlns:w14="http://schemas.microsoft.com/office/word/2010/wordml" mc:Ignorable="w14">
-  <w:docDefaults>
-    <w:rPrDefault>
-      <w:rPr>
-        <w:rFonts w:asciiTheme="minorHAnsi" w:eastAsiaTheme="minorEastAsia" w:hAnsiTheme="minorHAnsi" w:cstheme="minorBidi"/>
-        <w:sz w:val="22"/>
-        <w:szCs w:val="22"/>
-        <w:lang w:val="en-US" w:eastAsia="en-US" w:bidi="ar-SA"/>
-      </w:rPr>
-    </w:rPrDefault>
-    <w:pPrDefault>
-      <w:pPr>
-        <w:spacing w:after="200" w:line="276" w:lineRule="auto"/>
-      </w:pPr>
-    </w:pPrDefault>
-  </w:docDefaults>
-  <w:latentStyles w:defLockedState="0" w:defUIPriority="99" w:defSemiHidden="1" w:defUnhideWhenUsed="1" w:defQFormat="0" w:count="267">
-    <w:lsdException w:name="Normal" w:semiHidden="0" w:uiPriority="0" w:unhideWhenUsed="0" w:qFormat="1"/>
-    <w:lsdException w:name="heading 1" w:semiHidden="0" w:uiPriority="9" w:unhideWhenUsed="0" w:qFormat="1"/>
-    <w:lsdException w:name="heading 2" w:uiPriority="9" w:qFormat="1"/>
-    <w:lsdException w:name="heading 3" w:uiPriority="9" w:qFormat="1"/>
-    <w:lsdException w:name="heading 4" w:uiPriority="9" w:qFormat="1"/>
-    <w:lsdException w:name="heading 5" w:uiPriority="9" w:qFormat="1"/>
-    <w:lsdException w:name="heading 6" w:uiPriority="9" w:qFormat="1"/>
-    <w:lsdException w:name="heading 7" w:uiPriority="9" w:qFormat="1"/>
-    <w:lsdException w:name="heading 8" w:uiPriority="9" w:qFormat="1"/>
-    <w:lsdException w:name="heading 9" w:uiPriority="9" w:qFormat="1"/>
-    <w:lsdException w:name="toc 1" w:uiPriority="39"/>
-    <w:lsdException w:name="toc 2" w:uiPriority="39"/>
-    <w:lsdException w:name="toc 3" w:uiPriority="39"/>
-    <w:lsdException w:name="toc 4" w:uiPriority="39"/>
-    <w:lsdException w:name="toc 5" w:uiPriority="39"/>
-    <w:lsdException w:name="toc 6" w:uiPriority="39"/>
-    <w:lsdException w:name="toc 7" w:uiPriority="39"/>
-    <w:lsdException w:name="toc 8" w:uiPriority="39"/>
-    <w:lsdException w:name="toc 9" w:uiPriority="39"/>
-    <w:lsdException w:name="caption" w:uiPriority="35" w:qFormat="1"/>
-    <w:lsdException w:name="Title" w:semiHidden="0" w:uiPriority="10" w:unhideWhenUsed="0" w:qFormat="1"/>
-    <w:lsdException w:name="Default Paragraph Font" w:uiPriority="1"/>
-    <w:lsdException w:name="Subtitle" w:semiHidden="0" w:uiPriority="11" w:unhideWhenUsed="0" w:qFormat="1"/>
-    <w:lsdException w:name="Strong" w:semiHidden="0" w:uiPriority="22" w:unhideWhenUsed="0" w:qFormat="1"/>
-    <w:lsdException w:name="Emphasis" w:semiHidden="0" w:uiPriority="20" w:unhideWhenUsed="0" w:qFormat="1"/>
-    <w:lsdException w:name="Table Grid" w:semiHidden="0" w:uiPriority="59" w:unhideWhenUsed="0"/>
-    <w:lsdException w:name="Placeholder Text" w:unhideWhenUsed="0"/>
-    <w:lsdException w:name="No Spacing" w:semiHidden="0" w:uiPriority="1" w:unhideWhenUsed="0" w:qFormat="1"/>
-    <w:lsdException w:name="Light Shading" w:semiHidden="0" w:uiPriority="60" w:unhideWhenUsed="0"/>
-    <w:lsdException w:name="Light List" w:semiHidden="0" w:uiPriority="61" w:unhideWhenUsed="0"/>
-    <w:lsdException w:name="Light Grid" w:semiHidden="0" w:uiPriority="62" w:unhideWhenUsed="0"/>
-    <w:lsdException w:name="Medium Shading 1" w:semiHidden="0" w:uiPriority="63" w:unhideWhenUsed="0"/>
-    <w:lsdException w:name="Medium Shading 2" w:semiHidden="0" w:uiPriority="64" w:unhideWhenUsed="0"/>
-    <w:lsdException w:name="Medium List 1" w:semiHidden="0" w:uiPriority="65" w:unhideWhenUsed="0"/>
-    <w:lsdException w:name="Medium List 2" w:semiHidden="0" w:uiPriority="66" w:unhideWhenUsed="0"/>
-    <w:lsdException w:name="Medium Grid 1" w:semiHidden="0" w:uiPriority="67" w:unhideWhenUsed="0"/>
-    <w:lsdException w:name="Medium Grid 2" w:semiHidden="0" w:uiPriority="68" w:unhideWhenUsed="0"/>
-    <w:lsdException w:name="Medium Grid 3" w:semiHidden="0" w:uiPriority="69" w:unhideWhenUsed="0"/>
-    <w:lsdException w:name="Dark List" w:semiHidden="0" w:uiPriority="70" w:unhideWhenUsed="0"/>
-    <w:lsdException w:name="Colorful Shading" w:semiHidden="0" w:uiPriority="71" w:unhideWhenUsed="0"/>
-    <w:lsdException w:name="Colorful List" w:semiHidden="0" w:uiPriority="72" w:unhideWhenUsed="0"/>
-    <w:lsdException w:name="Colorful Grid" w:semiHidden="0" w:uiPriority="73" w:unhideWhenUsed="0"/>
-    <w:lsdException w:name="Light Shading Accent 1" w:semiHidden="0" w:uiPriority="60" w:unhideWhenUsed="0"/>
-    <w:lsdException w:name="Light List Accent 1" w:semiHidden="0" w:uiPriority="61" w:unhideWhenUsed="0"/>
-    <w:lsdException w:name="Light Grid Accent 1" w:semiHidden="0" w:uiPriority="62" w:unhideWhenUsed="0"/>
-    <w:lsdException w:name="Medium Shading 1 Accent 1" w:semiHidden="0" w:uiPriority="63" w:unhideWhenUsed="0"/>
-    <w:lsdException w:name="Medium Shading 2 Accent 1" w:semiHidden="0" w:uiPriority="64" w:unhideWhenUsed="0"/>
-    <w:lsdException w:name="Medium List 1 Accent 1" w:semiHidden="0" w:uiPriority="65" w:unhideWhenUsed="0"/>
-    <w:lsdException w:name="Revision" w:unhideWhenUsed="0"/>
-    <w:lsdException w:name="List Paragraph" w:semiHidden="0" w:uiPriority="34" w:unhideWhenUsed="0" w:qFormat="1"/>
-    <w:lsdException w:name="Quote" w:semiHidden="0" w:uiPriority="29" w:unhideWhenUsed="0" w:qFormat="1"/>
-    <w:lsdException w:name="Intense Quote" w:semiHidden="0" w:uiPriority="30" w:unhideWhenUsed="0" w:qFormat="1"/>
-    <w:lsdException w:name="Medium List 2 Accent 1" w:semiHidden="0" w:uiPriority="66" w:unhideWhenUsed="0"/>
-    <w:lsdException w:name="Medium Grid 1 Accent 1" w:semiHidden="0" w:uiPriority="67" w:unhideWhenUsed="0"/>
-    <w:lsdException w:name="Medium Grid 2 Accent 1" w:semiHidden="0" w:uiPriority="68" w:unhideWhenUsed="0"/>
-    <w:lsdException w:name="Medium Grid 3 Accent 1" w:semiHidden="0" w:uiPriority="69" w:unhideWhenUsed="0"/>
-    <w:lsdException w:name="Dark List Accent 1" w:semiHidden="0" w:uiPriority="70" w:unhideWhenUsed="0"/>
-    <w:lsdException w:name="Colorful Shading Accent 1" w:semiHidden="0" w:uiPriority="71" w:unhideWhenUsed="0"/>
-    <w:lsdException w:name="Colorful List Accent 1" w:semiHidden="0" w:uiPriority="72" w:unhideWhenUsed="0"/>
-    <w:lsdException w:name="Colorful Grid Accent 1" w:semiHidden="0" w:uiPriority="73" w:unhideWhenUsed="0"/>
-    <w:lsdException w:name="Light Shading Accent 2" w:semiHidden="0" w:uiPriority="60" w:unhideWhenUsed="0"/>
-    <w:lsdException w:name="Light List Accent 2" w:semiHidden="0" w:uiPriority="61" w:unhideWhenUsed="0"/>
-    <w:lsdException w:name="Light Grid Accent 2" w:semiHidden="0" w:uiPriority="62" w:unhideWhenUsed="0"/>
-    <w:lsdException w:name="Medium Shading 1 Accent 2" w:semiHidden="0" w:uiPriority="63" w:unhideWhenUsed="0"/>
-    <w:lsdException w:name="Medium Shading 2 Accent 2" w:semiHidden="0" w:uiPriority="64" w:unhideWhenUsed="0"/>
-    <w:lsdException w:name="Medium List 1 Accent 2" w:semiHidden="0" w:uiPriority="65" w:unhideWhenUsed="0"/>
-    <w:lsdException w:name="Medium List 2 Accent 2" w:semiHidden="0" w:uiPriority="66" w:unhideWhenUsed="0"/>
-    <w:lsdException w:name="Medium Grid 1 Accent 2" w:semiHidden="0" w:uiPriority="67" w:unhideWhenUsed="0"/>
-    <w:lsdException w:name="Medium Grid 2 Accent 2" w:semiHidden="0" w:uiPriority="68" w:unhideWhenUsed="0"/>
-    <w:lsdException w:name="Medium Grid 3 Accent 2" w:semiHidden="0" w:uiPriority="69" w:unhideWhenUsed="0"/>
-    <w:lsdException w:name="Dark List Accent 2" w:semiHidden="0" w:uiPriority="70" w:unhideWhenUsed="0"/>
-    <w:lsdException w:name="Colorful Shading Accent 2" w:semiHidden="0" w:uiPriority="71" w:unhideWhenUsed="0"/>
-    <w:lsdException w:name="Colorful List Accent 2" w:semiHidden="0" w:uiPriority="72" w:unhideWhenUsed="0"/>
-    <w:lsdException w:name="Colorful Grid Accent 2" w:semiHidden="0" w:uiPriority="73" w:unhideWhenUsed="0"/>
-    <w:lsdException w:name="Light Shading Accent 3" w:semiHidden="0" w:uiPriority="60" w:unhideWhenUsed="0"/>
-    <w:lsdException w:name="Light List Accent 3" w:semiHidden="0" w:uiPriority="61" w:unhideWhenUsed="0"/>
-    <w:lsdException w:name="Light Grid Accent 3" w:semiHidden="0" w:uiPriority="62" w:unhideWhenUsed="0"/>
-    <w:lsdException w:name="Medium Shading 1 Accent 3" w:semiHidden="0" w:uiPriority="63" w:unhideWhenUsed="0"/>
-    <w:lsdException w:name="Medium Shading 2 Accent 3" w:semiHidden="0" w:uiPriority="64" w:unhideWhenUsed="0"/>
-    <w:lsdException w:name="Medium List 1 Accent 3" w:semiHidden="0" w:uiPriority="65" w:unhideWhenUsed="0"/>
-    <w:lsdException w:name="Medium List 2 Accent 3" w:semiHidden="0" w:uiPriority="66" w:unhideWhenUsed="0"/>
-    <w:lsdException w:name="Medium Grid 1 Accent 3" w:semiHidden="0" w:uiPriority="67" w:unhideWhenUsed="0"/>
-    <w:lsdException w:name="Medium Grid 2 Accent 3" w:semiHidden="0" w:uiPriority="68" w:unhideWhenUsed="0"/>
-    <w:lsdException w:name="Medium Grid 3 Accent 3" w:semiHidden="0" w:uiPriority="69" w:unhideWhenUsed="0"/>
-    <w:lsdException w:name="Dark List Accent 3" w:semiHidden="0" w:uiPriority="70" w:unhideWhenUsed="0"/>
-    <w:lsdException w:name="Colorful Shading Accent 3" w:semiHidden="0" w:uiPriority="71" w:unhideWhenUsed="0"/>
-    <w:lsdException w:name="Colorful List Accent 3" w:semiHidden="0" w:uiPriority="72" w:unhideWhenUsed="0"/>
-    <w:lsdException w:name="Colorful Grid Accent 3" w:semiHidden="0" w:uiPriority="73" w:unhideWhenUsed="0"/>
-    <w:lsdException w:name="Light Shading Accent 4" w:semiHidden="0" w:uiPriority="60" w:unhideWhenUsed="0"/>
-    <w:lsdException w:name="Light List Accent 4" w:semiHidden="0" w:uiPriority="61" w:unhideWhenUsed="0"/>
-    <w:lsdException w:name="Light Grid Accent 4" w:semiHidden="0" w:uiPriority="62" w:unhideWhenUsed="0"/>
-    <w:lsdException w:name="Medium Shading 1 Accent 4" w:semiHidden="0" w:uiPriority="63" w:unhideWhenUsed="0"/>
-    <w:lsdException w:name="Medium Shading 2 Accent 4" w:semiHidden="0" w:uiPriority="64" w:unhideWhenUsed="0"/>
-    <w:lsdException w:name="Medium List 1 Accent 4" w:semiHidden="0" w:uiPriority="65" w:unhideWhenUsed="0"/>
-    <w:lsdException w:name="Medium List 2 Accent 4" w:semiHidden="0" w:uiPriority="66" w:unhideWhenUsed="0"/>
-    <w:lsdException w:name="Medium Grid 1 Accent 4" w:semiHidden="0" w:uiPriority="67" w:unhideWhenUsed="0"/>
-    <w:lsdException w:name="Medium Grid 2 Accent 4" w:semiHidden="0" w:uiPriority="68" w:unhideWhenUsed="0"/>
-    <w:lsdException w:name="Medium Grid 3 Accent 4" w:semiHidden="0" w:uiPriority="69" w:unhideWhenUsed="0"/>
-    <w:lsdException w:name="Dark List Accent 4" w:semiHidden="0" w:uiPriority="70" w:unhideWhenUsed="0"/>
-    <w:lsdException w:name="Colorful Shading Accent 4" w:semiHidden="0" w:uiPriority="71" w:unhideWhenUsed="0"/>
-    <w:lsdException w:name="Colorful List Accent 4" w:semiHidden="0" w:uiPriority="72" w:unhideWhenUsed="0"/>
-    <w:lsdException w:name="Colorful Grid Accent 4" w:semiHidden="0" w:uiPriority="73" w:unhideWhenUsed="0"/>
-    <w:lsdException w:name="Light Shading Accent 5" w:semiHidden="0" w:uiPriority="60" w:unhideWhenUsed="0"/>
-    <w:lsdException w:name="Light List Accent 5" w:semiHidden="0" w:uiPriority="61" w:unhideWhenUsed="0"/>
-    <w:lsdException w:name="Light Grid Accent 5" w:semiHidden="0" w:uiPriority="62" w:unhideWhenUsed="0"/>
-    <w:lsdException w:name="Medium Shading 1 Accent 5" w:semiHidden="0" w:uiPriority="63" w:unhideWhenUsed="0"/>
-    <w:lsdException w:name="Medium Shading 2 Accent 5" w:semiHidden="0" w:uiPriority="64" w:unhideWhenUsed="0"/>
-    <w:lsdException w:name="Medium List 1 Accent 5" w:semiHidden="0" w:uiPriority="65" w:unhideWhenUsed="0"/>
-    <w:lsdException w:name="Medium List 2 Accent 5" w:semiHidden="0" w:uiPriority="66" w:unhideWhenUsed="0"/>
-    <w:lsdException w:name="Medium Grid 1 Accent 5" w:semiHidden="0" w:uiPriority="67" w:unhideWhenUsed="0"/>
-    <w:lsdException w:name="Medium Grid 2 Accent 5" w:semiHidden="0" w:uiPriority="68" w:unhideWhenUsed="0"/>
-    <w:lsdException w:name="Medium Grid 3 Accent 5" w:semiHidden="0" w:uiPriority="69" w:unhideWhenUsed="0"/>
-    <w:lsdException w:name="Dark List Accent 5" w:semiHidden="0" w:uiPriority="70" w:unhideWhenUsed="0"/>
-    <w:lsdException w:name="Colorful Shading Accent 5" w:semiHidden="0" w:uiPriority="71" w:unhideWhenUsed="0"/>
-    <w:lsdException w:name="Colorful List Accent 5" w:semiHidden="0" w:uiPriority="72" w:unhideWhenUsed="0"/>
-    <w:lsdException w:name="Colorful Grid Accent 5" w:semiHidden="0" w:uiPriority="73" w:unhideWhenUsed="0"/>
-    <w:lsdException w:name="Light Shading Accent 6" w:semiHidden="0" w:uiPriority="60" w:unhideWhenUsed="0"/>
-    <w:lsdException w:name="Light List Accent 6" w:semiHidden="0" w:uiPriority="61" w:unhideWhenUsed="0"/>
-    <w:lsdException w:name="Light Grid Accent 6" w:semiHidden="0" w:uiPriority="62" w:unhideWhenUsed="0"/>
-    <w:lsdException w:name="Medium Shading 1 Accent 6" w:semiHidden="0" w:uiPriority="63" w:unhideWhenUsed="0"/>
-    <w:lsdException w:name="Medium Shading 2 Accent 6" w:semiHidden="0" w:uiPriority="64" w:unhideWhenUsed="0"/>
-    <w:lsdException w:name="Medium List 1 Accent 6" w:semiHidden="0" w:uiPriority="65" w:unhideWhenUsed="0"/>
-    <w:lsdException w:name="Medium List 2 Accent 6" w:semiHidden="0" w:uiPriority="66" w:unhideWhenUsed="0"/>
-    <w:lsdException w:name="Medium Grid 1 Accent 6" w:semiHidden="0" w:uiPriority="67" w:unhideWhenUsed="0"/>
-    <w:lsdException w:name="Medium Grid 2 Accent 6" w:semiHidden="0" w:uiPriority="68" w:unhideWhenUsed="0"/>
-    <w:lsdException w:name="Medium Grid 3 Accent 6" w:semiHidden="0" w:uiPriority="69" w:unhideWhenUsed="0"/>
-    <w:lsdException w:name="Dark List Accent 6" w:semiHidden="0" w:uiPriority="70" w:unhideWhenUsed="0"/>
-    <w:lsdException w:name="Colorful Shading Accent 6" w:semiHidden="0" w:uiPriority="71" w:unhideWhenUsed="0"/>
-    <w:lsdException w:name="Colorful List Accent 6" w:semiHidden="0" w:uiPriority="72" w:unhideWhenUsed="0"/>
-    <w:lsdException w:name="Colorful Grid Accent 6" w:semiHidden="0" w:uiPriority="73" w:unhideWhenUsed="0"/>
-    <w:lsdException w:name="Subtle Emphasis" w:semiHidden="0" w:uiPriority="19" w:unhideWhenUsed="0" w:qFormat="1"/>
-    <w:lsdException w:name="Intense Emphasis" w:semiHidden="0" w:uiPriority="21" w:unhideWhenUsed="0" w:qFormat="1"/>
-    <w:lsdException w:name="Subtle Reference" w:semiHidden="0" w:uiPriority="31" w:unhideWhenUsed="0" w:qFormat="1"/>
-    <w:lsdException w:name="Intense Reference" w:semiHidden="0" w:uiPriority="32" w:unhideWhenUsed="0" w:qFormat="1"/>
-    <w:lsdException w:name="Book Title" w:semiHidden="0" w:uiPriority="33" w:unhideWhenUsed="0" w:qFormat="1"/>
-    <w:lsdException w:name="Bibliography" w:uiPriority="37"/>
-    <w:lsdException w:name="TOC Heading" w:uiPriority="39" w:qFormat="1"/>
-  </w:latentStyles>
-  <w:style w:type="paragraph" w:default="1" w:styleId="Normal">
-    <w:name w:val="Normal"/>
-    <w:qFormat/>
-  </w:style>
-  <w:style w:type="character" w:default="1" w:styleId="DefaultParagraphFont">
-    <w:name w:val="Default Paragraph Font"/>
-    <w:uiPriority w:val="1"/>
-    <w:semiHidden/>
-    <w:unhideWhenUsed/>
-  </w:style>
-  <w:style w:type="table" w:default="1" w:styleId="TableNormal">
-    <w:name w:val="Normal Table"/>
-    <w:uiPriority w:val="99"/>
-    <w:semiHidden/>
-    <w:unhideWhenUsed/>
-    <w:tblPr>
-      <w:tblInd w:w="0" w:type="dxa"/>
-      <w:tblCellMar>
-        <w:top w:w="0" w:type="dxa"/>
-        <w:left w:w="108" w:type="dxa"/>
-        <w:bottom w:w="0" w:type="dxa"/>
-        <w:right w:w="108" w:type="dxa"/>
-      </w:tblCellMar>
-    </w:tblPr>
-  </w:style>
-  <w:style w:type="numbering" w:default="1" w:styleId="NoList">
-    <w:name w:val="No List"/>
-    <w:uiPriority w:val="99"/>
-    <w:semiHidden/>
-    <w:unhideWhenUsed/>
-  </w:style>
-  <w:style w:type="paragraph" w:customStyle="1" w:styleId="8CB77A84BABF4F7E802C5341A04FACAC">
-    <w:name w:val="8CB77A84BABF4F7E802C5341A04FACAC"/>
-    <w:rsid w:val="00F56CEC"/>
-  </w:style>
-  <w:style w:type="paragraph" w:customStyle="1" w:styleId="44A3820A69694B83851B63C417AB9809">
-    <w:name w:val="44A3820A69694B83851B63C417AB9809"/>
-    <w:rsid w:val="00F56CEC"/>
-  </w:style>
-  <w:style w:type="paragraph" w:customStyle="1" w:styleId="68291CDFC37348F78E0A3511AB510E27">
-    <w:name w:val="68291CDFC37348F78E0A3511AB510E27"/>
-    <w:rsid w:val="00F56CEC"/>
-  </w:style>
-</w:styles>
-</file>
-
-<file path=word/glossary/stylesWithEffects.xml><?xml version="1.0" encoding="utf-8"?>
-<w:styles xmlns:wpc="http://schemas.microsoft.com/office/word/2010/wordprocessingCanvas" xmlns:mc="http://schemas.openxmlformats.org/markup-compatibility/2006" xmlns:o="urn:schemas-microsoft-com:office:office" xmlns:r="http://schemas.openxmlformats.org/officeDocument/2006/relationships" xmlns:m="http://schemas.openxmlformats.org/officeDocument/2006/math" xmlns:v="urn:schemas-microsoft-com:vml" xmlns:wp14="http://schemas.microsoft.com/office/word/2010/wordprocessingDrawing" xmlns:wp="http://schemas.openxmlformats.org/drawingml/2006/wordprocessingDrawing" xmlns:w10="urn:schemas-microsoft-com:office:word" xmlns:w="http://schemas.openxmlformats.org/wordprocessingml/2006/main" xmlns:w14="http://schemas.microsoft.com/office/word/2010/wordml" xmlns:wpg="http://schemas.microsoft.com/office/word/2010/wordprocessingGroup" xmlns:wpi="http://schemas.microsoft.com/office/word/2010/wordprocessingInk" xmlns:wne="http://schemas.microsoft.com/office/word/2006/wordml" xmlns:wps="http://schemas.microsoft.com/office/word/2010/wordprocessingShape" mc:Ignorable="w14 wp14">
-  <w:docDefaults>
-    <w:rPrDefault>
-      <w:rPr>
-        <w:rFonts w:asciiTheme="minorHAnsi" w:eastAsiaTheme="minorEastAsia" w:hAnsiTheme="minorHAnsi" w:cstheme="minorBidi"/>
-        <w:sz w:val="22"/>
-        <w:szCs w:val="22"/>
-        <w:lang w:val="en-US" w:eastAsia="en-US" w:bidi="ar-SA"/>
-      </w:rPr>
-    </w:rPrDefault>
-    <w:pPrDefault>
-      <w:pPr>
-        <w:spacing w:after="200" w:line="276" w:lineRule="auto"/>
-      </w:pPr>
-    </w:pPrDefault>
-  </w:docDefaults>
-  <w:latentStyles w:defLockedState="0" w:defUIPriority="99" w:defSemiHidden="1" w:defUnhideWhenUsed="1" w:defQFormat="0" w:count="267">
-    <w:lsdException w:name="Normal" w:semiHidden="0" w:uiPriority="0" w:unhideWhenUsed="0" w:qFormat="1"/>
-    <w:lsdException w:name="heading 1" w:semiHidden="0" w:uiPriority="9" w:unhideWhenUsed="0" w:qFormat="1"/>
-    <w:lsdException w:name="heading 2" w:uiPriority="9" w:qFormat="1"/>
-    <w:lsdException w:name="heading 3" w:uiPriority="9" w:qFormat="1"/>
-    <w:lsdException w:name="heading 4" w:uiPriority="9" w:qFormat="1"/>
-    <w:lsdException w:name="heading 5" w:uiPriority="9" w:qFormat="1"/>
-    <w:lsdException w:name="heading 6" w:uiPriority="9" w:qFormat="1"/>
-    <w:lsdException w:name="heading 7" w:uiPriority="9" w:qFormat="1"/>
-    <w:lsdException w:name="heading 8" w:uiPriority="9" w:qFormat="1"/>
-    <w:lsdException w:name="heading 9" w:uiPriority="9" w:qFormat="1"/>
-    <w:lsdException w:name="toc 1" w:uiPriority="39"/>
-    <w:lsdException w:name="toc 2" w:uiPriority="39"/>
-    <w:lsdException w:name="toc 3" w:uiPriority="39"/>
-    <w:lsdException w:name="toc 4" w:uiPriority="39"/>
-    <w:lsdException w:name="toc 5" w:uiPriority="39"/>
-    <w:lsdException w:name="toc 6" w:uiPriority="39"/>
-    <w:lsdException w:name="toc 7" w:uiPriority="39"/>
-    <w:lsdException w:name="toc 8" w:uiPriority="39"/>
-    <w:lsdException w:name="toc 9" w:uiPriority="39"/>
-    <w:lsdException w:name="caption" w:uiPriority="35" w:qFormat="1"/>
-    <w:lsdException w:name="Title" w:semiHidden="0" w:uiPriority="10" w:unhideWhenUsed="0" w:qFormat="1"/>
-    <w:lsdException w:name="Default Paragraph Font" w:uiPriority="1"/>
-    <w:lsdException w:name="Subtitle" w:semiHidden="0" w:uiPriority="11" w:unhideWhenUsed="0" w:qFormat="1"/>
-    <w:lsdException w:name="Strong" w:semiHidden="0" w:uiPriority="22" w:unhideWhenUsed="0" w:qFormat="1"/>
-    <w:lsdException w:name="Emphasis" w:semiHidden="0" w:uiPriority="20" w:unhideWhenUsed="0" w:qFormat="1"/>
-    <w:lsdException w:name="Table Grid" w:semiHidden="0" w:uiPriority="59" w:unhideWhenUsed="0"/>
-    <w:lsdException w:name="Placeholder Text" w:unhideWhenUsed="0"/>
-    <w:lsdException w:name="No Spacing" w:semiHidden="0" w:uiPriority="1" w:unhideWhenUsed="0" w:qFormat="1"/>
-    <w:lsdException w:name="Light Shading" w:semiHidden="0" w:uiPriority="60" w:unhideWhenUsed="0"/>
-    <w:lsdException w:name="Light List" w:semiHidden="0" w:uiPriority="61" w:unhideWhenUsed="0"/>
-    <w:lsdException w:name="Light Grid" w:semiHidden="0" w:uiPriority="62" w:unhideWhenUsed="0"/>
-    <w:lsdException w:name="Medium Shading 1" w:semiHidden="0" w:uiPriority="63" w:unhideWhenUsed="0"/>
-    <w:lsdException w:name="Medium Shading 2" w:semiHidden="0" w:uiPriority="64" w:unhideWhenUsed="0"/>
-    <w:lsdException w:name="Medium List 1" w:semiHidden="0" w:uiPriority="65" w:unhideWhenUsed="0"/>
-    <w:lsdException w:name="Medium List 2" w:semiHidden="0" w:uiPriority="66" w:unhideWhenUsed="0"/>
-    <w:lsdException w:name="Medium Grid 1" w:semiHidden="0" w:uiPriority="67" w:unhideWhenUsed="0"/>
-    <w:lsdException w:name="Medium Grid 2" w:semiHidden="0" w:uiPriority="68" w:unhideWhenUsed="0"/>
-    <w:lsdException w:name="Medium Grid 3" w:semiHidden="0" w:uiPriority="69" w:unhideWhenUsed="0"/>
-    <w:lsdException w:name="Dark List" w:semiHidden="0" w:uiPriority="70" w:unhideWhenUsed="0"/>
-    <w:lsdException w:name="Colorful Shading" w:semiHidden="0" w:uiPriority="71" w:unhideWhenUsed="0"/>
-    <w:lsdException w:name="Colorful List" w:semiHidden="0" w:uiPriority="72" w:unhideWhenUsed="0"/>
-    <w:lsdException w:name="Colorful Grid" w:semiHidden="0" w:uiPriority="73" w:unhideWhenUsed="0"/>
-    <w:lsdException w:name="Light Shading Accent 1" w:semiHidden="0" w:uiPriority="60" w:unhideWhenUsed="0"/>
-    <w:lsdException w:name="Light List Accent 1" w:semiHidden="0" w:uiPriority="61" w:unhideWhenUsed="0"/>
-    <w:lsdException w:name="Light Grid Accent 1" w:semiHidden="0" w:uiPriority="62" w:unhideWhenUsed="0"/>
-    <w:lsdException w:name="Medium Shading 1 Accent 1" w:semiHidden="0" w:uiPriority="63" w:unhideWhenUsed="0"/>
-    <w:lsdException w:name="Medium Shading 2 Accent 1" w:semiHidden="0" w:uiPriority="64" w:unhideWhenUsed="0"/>
-    <w:lsdException w:name="Medium List 1 Accent 1" w:semiHidden="0" w:uiPriority="65" w:unhideWhenUsed="0"/>
-    <w:lsdException w:name="Revision" w:unhideWhenUsed="0"/>
-    <w:lsdException w:name="List Paragraph" w:semiHidden="0" w:uiPriority="34" w:unhideWhenUsed="0" w:qFormat="1"/>
-    <w:lsdException w:name="Quote" w:semiHidden="0" w:uiPriority="29" w:unhideWhenUsed="0" w:qFormat="1"/>
-    <w:lsdException w:name="Intense Quote" w:semiHidden="0" w:uiPriority="30" w:unhideWhenUsed="0" w:qFormat="1"/>
-    <w:lsdException w:name="Medium List 2 Accent 1" w:semiHidden="0" w:uiPriority="66" w:unhideWhenUsed="0"/>
-    <w:lsdException w:name="Medium Grid 1 Accent 1" w:semiHidden="0" w:uiPriority="67" w:unhideWhenUsed="0"/>
-    <w:lsdException w:name="Medium Grid 2 Accent 1" w:semiHidden="0" w:uiPriority="68" w:unhideWhenUsed="0"/>
-    <w:lsdException w:name="Medium Grid 3 Accent 1" w:semiHidden="0" w:uiPriority="69" w:unhideWhenUsed="0"/>
-    <w:lsdException w:name="Dark List Accent 1" w:semiHidden="0" w:uiPriority="70" w:unhideWhenUsed="0"/>
-    <w:lsdException w:name="Colorful Shading Accent 1" w:semiHidden="0" w:uiPriority="71" w:unhideWhenUsed="0"/>
-    <w:lsdException w:name="Colorful List Accent 1" w:semiHidden="0" w:uiPriority="72" w:unhideWhenUsed="0"/>
-    <w:lsdException w:name="Colorful Grid Accent 1" w:semiHidden="0" w:uiPriority="73" w:unhideWhenUsed="0"/>
-    <w:lsdException w:name="Light Shading Accent 2" w:semiHidden="0" w:uiPriority="60" w:unhideWhenUsed="0"/>
-    <w:lsdException w:name="Light List Accent 2" w:semiHidden="0" w:uiPriority="61" w:unhideWhenUsed="0"/>
-    <w:lsdException w:name="Light Grid Accent 2" w:semiHidden="0" w:uiPriority="62" w:unhideWhenUsed="0"/>
-    <w:lsdException w:name="Medium Shading 1 Accent 2" w:semiHidden="0" w:uiPriority="63" w:unhideWhenUsed="0"/>
-    <w:lsdException w:name="Medium Shading 2 Accent 2" w:semiHidden="0" w:uiPriority="64" w:unhideWhenUsed="0"/>
-    <w:lsdException w:name="Medium List 1 Accent 2" w:semiHidden="0" w:uiPriority="65" w:unhideWhenUsed="0"/>
-    <w:lsdException w:name="Medium List 2 Accent 2" w:semiHidden="0" w:uiPriority="66" w:unhideWhenUsed="0"/>
-    <w:lsdException w:name="Medium Grid 1 Accent 2" w:semiHidden="0" w:uiPriority="67" w:unhideWhenUsed="0"/>
-    <w:lsdException w:name="Medium Grid 2 Accent 2" w:semiHidden="0" w:uiPriority="68" w:unhideWhenUsed="0"/>
-    <w:lsdException w:name="Medium Grid 3 Accent 2" w:semiHidden="0" w:uiPriority="69" w:unhideWhenUsed="0"/>
-    <w:lsdException w:name="Dark List Accent 2" w:semiHidden="0" w:uiPriority="70" w:unhideWhenUsed="0"/>
-    <w:lsdException w:name="Colorful Shading Accent 2" w:semiHidden="0" w:uiPriority="71" w:unhideWhenUsed="0"/>
-    <w:lsdException w:name="Colorful List Accent 2" w:semiHidden="0" w:uiPriority="72" w:unhideWhenUsed="0"/>
-    <w:lsdException w:name="Colorful Grid Accent 2" w:semiHidden="0" w:uiPriority="73" w:unhideWhenUsed="0"/>
-    <w:lsdException w:name="Light Shading Accent 3" w:semiHidden="0" w:uiPriority="60" w:unhideWhenUsed="0"/>
-    <w:lsdException w:name="Light List Accent 3" w:semiHidden="0" w:uiPriority="61" w:unhideWhenUsed="0"/>
-    <w:lsdException w:name="Light Grid Accent 3" w:semiHidden="0" w:uiPriority="62" w:unhideWhenUsed="0"/>
-    <w:lsdException w:name="Medium Shading 1 Accent 3" w:semiHidden="0" w:uiPriority="63" w:unhideWhenUsed="0"/>
-    <w:lsdException w:name="Medium Shading 2 Accent 3" w:semiHidden="0" w:uiPriority="64" w:unhideWhenUsed="0"/>
-    <w:lsdException w:name="Medium List 1 Accent 3" w:semiHidden="0" w:uiPriority="65" w:unhideWhenUsed="0"/>
-    <w:lsdException w:name="Medium List 2 Accent 3" w:semiHidden="0" w:uiPriority="66" w:unhideWhenUsed="0"/>
-    <w:lsdException w:name="Medium Grid 1 Accent 3" w:semiHidden="0" w:uiPriority="67" w:unhideWhenUsed="0"/>
-    <w:lsdException w:name="Medium Grid 2 Accent 3" w:semiHidden="0" w:uiPriority="68" w:unhideWhenUsed="0"/>
-    <w:lsdException w:name="Medium Grid 3 Accent 3" w:semiHidden="0" w:uiPriority="69" w:unhideWhenUsed="0"/>
-    <w:lsdException w:name="Dark List Accent 3" w:semiHidden="0" w:uiPriority="70" w:unhideWhenUsed="0"/>
-    <w:lsdException w:name="Colorful Shading Accent 3" w:semiHidden="0" w:uiPriority="71" w:unhideWhenUsed="0"/>
-    <w:lsdException w:name="Colorful List Accent 3" w:semiHidden="0" w:uiPriority="72" w:unhideWhenUsed="0"/>
-    <w:lsdException w:name="Colorful Grid Accent 3" w:semiHidden="0" w:uiPriority="73" w:unhideWhenUsed="0"/>
-    <w:lsdException w:name="Light Shading Accent 4" w:semiHidden="0" w:uiPriority="60" w:unhideWhenUsed="0"/>
-    <w:lsdException w:name="Light List Accent 4" w:semiHidden="0" w:uiPriority="61" w:unhideWhenUsed="0"/>
-    <w:lsdException w:name="Light Grid Accent 4" w:semiHidden="0" w:uiPriority="62" w:unhideWhenUsed="0"/>
-    <w:lsdException w:name="Medium Shading 1 Accent 4" w:semiHidden="0" w:uiPriority="63" w:unhideWhenUsed="0"/>
-    <w:lsdException w:name="Medium Shading 2 Accent 4" w:semiHidden="0" w:uiPriority="64" w:unhideWhenUsed="0"/>
-    <w:lsdException w:name="Medium List 1 Accent 4" w:semiHidden="0" w:uiPriority="65" w:unhideWhenUsed="0"/>
-    <w:lsdException w:name="Medium List 2 Accent 4" w:semiHidden="0" w:uiPriority="66" w:unhideWhenUsed="0"/>
-    <w:lsdException w:name="Medium Grid 1 Accent 4" w:semiHidden="0" w:uiPriority="67" w:unhideWhenUsed="0"/>
-    <w:lsdException w:name="Medium Grid 2 Accent 4" w:semiHidden="0" w:uiPriority="68" w:unhideWhenUsed="0"/>
-    <w:lsdException w:name="Medium Grid 3 Accent 4" w:semiHidden="0" w:uiPriority="69" w:unhideWhenUsed="0"/>
-    <w:lsdException w:name="Dark List Accent 4" w:semiHidden="0" w:uiPriority="70" w:unhideWhenUsed="0"/>
-    <w:lsdException w:name="Colorful Shading Accent 4" w:semiHidden="0" w:uiPriority="71" w:unhideWhenUsed="0"/>
-    <w:lsdException w:name="Colorful List Accent 4" w:semiHidden="0" w:uiPriority="72" w:unhideWhenUsed="0"/>
-    <w:lsdException w:name="Colorful Grid Accent 4" w:semiHidden="0" w:uiPriority="73" w:unhideWhenUsed="0"/>
-    <w:lsdException w:name="Light Shading Accent 5" w:semiHidden="0" w:uiPriority="60" w:unhideWhenUsed="0"/>
-    <w:lsdException w:name="Light List Accent 5" w:semiHidden="0" w:uiPriority="61" w:unhideWhenUsed="0"/>
-    <w:lsdException w:name="Light Grid Accent 5" w:semiHidden="0" w:uiPriority="62" w:unhideWhenUsed="0"/>
-    <w:lsdException w:name="Medium Shading 1 Accent 5" w:semiHidden="0" w:uiPriority="63" w:unhideWhenUsed="0"/>
-    <w:lsdException w:name="Medium Shading 2 Accent 5" w:semiHidden="0" w:uiPriority="64" w:unhideWhenUsed="0"/>
-    <w:lsdException w:name="Medium List 1 Accent 5" w:semiHidden="0" w:uiPriority="65" w:unhideWhenUsed="0"/>
-    <w:lsdException w:name="Medium List 2 Accent 5" w:semiHidden="0" w:uiPriority="66" w:unhideWhenUsed="0"/>
-    <w:lsdException w:name="Medium Grid 1 Accent 5" w:semiHidden="0" w:uiPriority="67" w:unhideWhenUsed="0"/>
-    <w:lsdException w:name="Medium Grid 2 Accent 5" w:semiHidden="0" w:uiPriority="68" w:unhideWhenUsed="0"/>
-    <w:lsdException w:name="Medium Grid 3 Accent 5" w:semiHidden="0" w:uiPriority="69" w:unhideWhenUsed="0"/>
-    <w:lsdException w:name="Dark List Accent 5" w:semiHidden="0" w:uiPriority="70" w:unhideWhenUsed="0"/>
-    <w:lsdException w:name="Colorful Shading Accent 5" w:semiHidden="0" w:uiPriority="71" w:unhideWhenUsed="0"/>
-    <w:lsdException w:name="Colorful List Accent 5" w:semiHidden="0" w:uiPriority="72" w:unhideWhenUsed="0"/>
-    <w:lsdException w:name="Colorful Grid Accent 5" w:semiHidden="0" w:uiPriority="73" w:unhideWhenUsed="0"/>
-    <w:lsdException w:name="Light Shading Accent 6" w:semiHidden="0" w:uiPriority="60" w:unhideWhenUsed="0"/>
-    <w:lsdException w:name="Light List Accent 6" w:semiHidden="0" w:uiPriority="61" w:unhideWhenUsed="0"/>
-    <w:lsdException w:name="Light Grid Accent 6" w:semiHidden="0" w:uiPriority="62" w:unhideWhenUsed="0"/>
-    <w:lsdException w:name="Medium Shading 1 Accent 6" w:semiHidden="0" w:uiPriority="63" w:unhideWhenUsed="0"/>
-    <w:lsdException w:name="Medium Shading 2 Accent 6" w:semiHidden="0" w:uiPriority="64" w:unhideWhenUsed="0"/>
-    <w:lsdException w:name="Medium List 1 Accent 6" w:semiHidden="0" w:uiPriority="65" w:unhideWhenUsed="0"/>
-    <w:lsdException w:name="Medium List 2 Accent 6" w:semiHidden="0" w:uiPriority="66" w:unhideWhenUsed="0"/>
-    <w:lsdException w:name="Medium Grid 1 Accent 6" w:semiHidden="0" w:uiPriority="67" w:unhideWhenUsed="0"/>
-    <w:lsdException w:name="Medium Grid 2 Accent 6" w:semiHidden="0" w:uiPriority="68" w:unhideWhenUsed="0"/>
-    <w:lsdException w:name="Medium Grid 3 Accent 6" w:semiHidden="0" w:uiPriority="69" w:unhideWhenUsed="0"/>
-    <w:lsdException w:name="Dark List Accent 6" w:semiHidden="0" w:uiPriority="70" w:unhideWhenUsed="0"/>
-    <w:lsdException w:name="Colorful Shading Accent 6" w:semiHidden="0" w:uiPriority="71" w:unhideWhenUsed="0"/>
-    <w:lsdException w:name="Colorful List Accent 6" w:semiHidden="0" w:uiPriority="72" w:unhideWhenUsed="0"/>
-    <w:lsdException w:name="Colorful Grid Accent 6" w:semiHidden="0" w:uiPriority="73" w:unhideWhenUsed="0"/>
-    <w:lsdException w:name="Subtle Emphasis" w:semiHidden="0" w:uiPriority="19" w:unhideWhenUsed="0" w:qFormat="1"/>
-    <w:lsdException w:name="Intense Emphasis" w:semiHidden="0" w:uiPriority="21" w:unhideWhenUsed="0" w:qFormat="1"/>
-    <w:lsdException w:name="Subtle Reference" w:semiHidden="0" w:uiPriority="31" w:unhideWhenUsed="0" w:qFormat="1"/>
-    <w:lsdException w:name="Intense Reference" w:semiHidden="0" w:uiPriority="32" w:unhideWhenUsed="0" w:qFormat="1"/>
-    <w:lsdException w:name="Book Title" w:semiHidden="0" w:uiPriority="33" w:unhideWhenUsed="0" w:qFormat="1"/>
-    <w:lsdException w:name="Bibliography" w:uiPriority="37"/>
-    <w:lsdException w:name="TOC Heading" w:uiPriority="39" w:qFormat="1"/>
-  </w:latentStyles>
-  <w:style w:type="paragraph" w:default="1" w:styleId="Normal">
-    <w:name w:val="Normal"/>
-    <w:qFormat/>
-  </w:style>
-  <w:style w:type="character" w:default="1" w:styleId="DefaultParagraphFont">
-    <w:name w:val="Default Paragraph Font"/>
-    <w:uiPriority w:val="1"/>
-    <w:semiHidden/>
-    <w:unhideWhenUsed/>
-  </w:style>
-  <w:style w:type="table" w:default="1" w:styleId="TableNormal">
-    <w:name w:val="Normal Table"/>
-    <w:uiPriority w:val="99"/>
-    <w:semiHidden/>
-    <w:unhideWhenUsed/>
-    <w:tblPr>
-      <w:tblInd w:w="0" w:type="dxa"/>
-      <w:tblCellMar>
-        <w:top w:w="0" w:type="dxa"/>
-        <w:left w:w="108" w:type="dxa"/>
-        <w:bottom w:w="0" w:type="dxa"/>
-        <w:right w:w="108" w:type="dxa"/>
-      </w:tblCellMar>
-    </w:tblPr>
-  </w:style>
-  <w:style w:type="numbering" w:default="1" w:styleId="NoList">
-    <w:name w:val="No List"/>
-    <w:uiPriority w:val="99"/>
-    <w:semiHidden/>
-    <w:unhideWhenUsed/>
-  </w:style>
-  <w:style w:type="paragraph" w:customStyle="1" w:styleId="8CB77A84BABF4F7E802C5341A04FACAC">
-    <w:name w:val="8CB77A84BABF4F7E802C5341A04FACAC"/>
-    <w:rsid w:val="00F56CEC"/>
-  </w:style>
-  <w:style w:type="paragraph" w:customStyle="1" w:styleId="44A3820A69694B83851B63C417AB9809">
-    <w:name w:val="44A3820A69694B83851B63C417AB9809"/>
-    <w:rsid w:val="00F56CEC"/>
-  </w:style>
-  <w:style w:type="paragraph" w:customStyle="1" w:styleId="68291CDFC37348F78E0A3511AB510E27">
-    <w:name w:val="68291CDFC37348F78E0A3511AB510E27"/>
-    <w:rsid w:val="00F56CEC"/>
-  </w:style>
-</w:styles>
-</file>
-
-<file path=word/glossary/webSettings.xml><?xml version="1.0" encoding="utf-8"?>
-<w:webSettings xmlns:mc="http://schemas.openxmlformats.org/markup-compatibility/2006" xmlns:r="http://schemas.openxmlformats.org/officeDocument/2006/relationships" xmlns:w="http://schemas.openxmlformats.org/wordprocessingml/2006/main" xmlns:w14="http://schemas.microsoft.com/office/word/2010/wordml" mc:Ignorable="w14">
-  <w:optimizeForBrowser/>
-  <w:allowPNG/>
-</w:webSettings>
 </file>
 
 <file path=word/theme/theme1.xml><?xml version="1.0" encoding="utf-8"?>
@@ -4521,7 +4269,7 @@
 </file>
 
 <file path=customXml/itemProps1.xml><?xml version="1.0" encoding="utf-8"?>
-<ds:datastoreItem xmlns:ds="http://schemas.openxmlformats.org/officeDocument/2006/customXml" ds:itemID="{BBFDBDA2-B5E5-402C-87AC-048BB2B682A9}">
+<ds:datastoreItem xmlns:ds="http://schemas.openxmlformats.org/officeDocument/2006/customXml" ds:itemID="{BCFE0F21-9415-41B0-A8ED-D419895517F3}">
   <ds:schemaRefs>
     <ds:schemaRef ds:uri="http://schemas.openxmlformats.org/officeDocument/2006/bibliography"/>
   </ds:schemaRefs>

</xml_diff>